<commit_message>
Pronti per scrivere la relazione
</commit_message>
<xml_diff>
--- a/RELAZIONE/Relazione 2millies.docx
+++ b/RELAZIONE/Relazione 2millies.docx
@@ -93,36 +93,50 @@
       <w:pPr>
         <w:rPr>
           <w:rFonts w:ascii="Calibri" w:hAnsi="Calibri" w:cs="Calibri"/>
+          <w:lang w:val="en-US"/>
+        </w:rPr>
+      </w:pPr>
+      <w:r>
+        <w:rPr>
+          <w:rFonts w:ascii="Calibri" w:hAnsi="Calibri" w:cs="Calibri"/>
+          <w:lang w:val="en-US"/>
+        </w:rPr>
+        <w:t>Homework 1</w:t>
+      </w:r>
+    </w:p>
+    <w:p>
+      <w:pPr>
+        <w:ind w:firstLine="708"/>
+        <w:rPr>
+          <w:rFonts w:ascii="Calibri" w:hAnsi="Calibri" w:cs="Calibri"/>
+          <w:lang w:val="en-US"/>
         </w:rPr>
       </w:pPr>
       <w:proofErr w:type="spellStart"/>
       <w:r>
         <w:rPr>
           <w:rFonts w:ascii="Calibri" w:hAnsi="Calibri" w:cs="Calibri"/>
-        </w:rPr>
-        <w:t>Homework</w:t>
+          <w:lang w:val="en-US"/>
+        </w:rPr>
+        <w:t>convertRomanToDecimal</w:t>
       </w:r>
       <w:proofErr w:type="spellEnd"/>
-      <w:r>
-        <w:rPr>
-          <w:rFonts w:ascii="Calibri" w:hAnsi="Calibri" w:cs="Calibri"/>
-        </w:rPr>
-        <w:t xml:space="preserve"> 1</w:t>
-      </w:r>
     </w:p>
     <w:p>
       <w:pPr>
         <w:ind w:firstLine="708"/>
         <w:rPr>
           <w:rFonts w:ascii="Calibri" w:hAnsi="Calibri" w:cs="Calibri"/>
+          <w:lang w:val="en-US"/>
         </w:rPr>
       </w:pPr>
       <w:proofErr w:type="spellStart"/>
       <w:r>
         <w:rPr>
           <w:rFonts w:ascii="Calibri" w:hAnsi="Calibri" w:cs="Calibri"/>
-        </w:rPr>
-        <w:t>convertRomanToDecimal</w:t>
+          <w:lang w:val="en-US"/>
+        </w:rPr>
+        <w:t>convertDecimalToRoman</w:t>
       </w:r>
       <w:proofErr w:type="spellEnd"/>
     </w:p>
@@ -131,14 +145,16 @@
         <w:ind w:firstLine="708"/>
         <w:rPr>
           <w:rFonts w:ascii="Calibri" w:hAnsi="Calibri" w:cs="Calibri"/>
+          <w:lang w:val="en-US"/>
         </w:rPr>
       </w:pPr>
       <w:proofErr w:type="spellStart"/>
       <w:r>
         <w:rPr>
           <w:rFonts w:ascii="Calibri" w:hAnsi="Calibri" w:cs="Calibri"/>
-        </w:rPr>
-        <w:t>convertDecimalToRoman</w:t>
+          <w:lang w:val="en-US"/>
+        </w:rPr>
+        <w:t>isValidRomanNumber</w:t>
       </w:r>
       <w:proofErr w:type="spellEnd"/>
     </w:p>
@@ -147,14 +163,16 @@
         <w:ind w:firstLine="708"/>
         <w:rPr>
           <w:rFonts w:ascii="Calibri" w:hAnsi="Calibri" w:cs="Calibri"/>
+          <w:lang w:val="en-US"/>
         </w:rPr>
       </w:pPr>
       <w:proofErr w:type="spellStart"/>
       <w:r>
         <w:rPr>
           <w:rFonts w:ascii="Calibri" w:hAnsi="Calibri" w:cs="Calibri"/>
-        </w:rPr>
-        <w:t>isValidRomanNumber</w:t>
+          <w:lang w:val="en-US"/>
+        </w:rPr>
+        <w:t>areInterdipendent</w:t>
       </w:r>
       <w:proofErr w:type="spellEnd"/>
     </w:p>
@@ -163,361 +181,237 @@
         <w:ind w:firstLine="708"/>
         <w:rPr>
           <w:rFonts w:ascii="Calibri" w:hAnsi="Calibri" w:cs="Calibri"/>
+          <w:lang w:val="en-US"/>
         </w:rPr>
       </w:pPr>
       <w:proofErr w:type="spellStart"/>
       <w:r>
         <w:rPr>
           <w:rFonts w:ascii="Calibri" w:hAnsi="Calibri" w:cs="Calibri"/>
-        </w:rPr>
-        <w:t>areInterdipendent</w:t>
+          <w:lang w:val="en-US"/>
+        </w:rPr>
+        <w:t>isPalindrome</w:t>
       </w:r>
       <w:proofErr w:type="spellEnd"/>
     </w:p>
     <w:p>
       <w:pPr>
+        <w:rPr>
+          <w:rFonts w:ascii="Calibri" w:hAnsi="Calibri" w:cs="Calibri"/>
+          <w:lang w:val="en-US"/>
+        </w:rPr>
+      </w:pPr>
+      <w:r>
+        <w:rPr>
+          <w:rFonts w:ascii="Calibri" w:hAnsi="Calibri" w:cs="Calibri"/>
+          <w:lang w:val="en-US"/>
+        </w:rPr>
+        <w:t>Homework 2</w:t>
+      </w:r>
+    </w:p>
+    <w:p>
+      <w:pPr>
+        <w:rPr>
+          <w:rFonts w:ascii="Calibri" w:hAnsi="Calibri" w:cs="Calibri"/>
+          <w:lang w:val="en-US"/>
+        </w:rPr>
+      </w:pPr>
+      <w:r>
+        <w:rPr>
+          <w:rFonts w:ascii="Calibri" w:hAnsi="Calibri" w:cs="Calibri"/>
+          <w:lang w:val="en-US"/>
+        </w:rPr>
+        <w:t>…</w:t>
+      </w:r>
+    </w:p>
+    <w:p>
+      <w:pPr>
+        <w:rPr>
+          <w:rFonts w:ascii="Calibri" w:hAnsi="Calibri" w:cs="Calibri"/>
+          <w:lang w:val="en-US"/>
+        </w:rPr>
+      </w:pPr>
+      <w:r>
+        <w:rPr>
+          <w:rFonts w:ascii="Calibri" w:hAnsi="Calibri" w:cs="Calibri"/>
+          <w:lang w:val="en-US"/>
+        </w:rPr>
+        <w:t>…</w:t>
+      </w:r>
+    </w:p>
+    <w:p>
+      <w:pPr>
+        <w:rPr>
+          <w:rFonts w:ascii="Calibri" w:hAnsi="Calibri" w:cs="Calibri"/>
+          <w:lang w:val="en-US"/>
+        </w:rPr>
+      </w:pPr>
+      <w:proofErr w:type="spellStart"/>
+      <w:r>
+        <w:rPr>
+          <w:rFonts w:ascii="Calibri" w:hAnsi="Calibri" w:cs="Calibri"/>
+          <w:lang w:val="en-US"/>
+        </w:rPr>
+        <w:t>Capitolo</w:t>
+      </w:r>
+      <w:proofErr w:type="spellEnd"/>
+      <w:r>
+        <w:rPr>
+          <w:rFonts w:ascii="Calibri" w:hAnsi="Calibri" w:cs="Calibri"/>
+          <w:lang w:val="en-US"/>
+        </w:rPr>
+        <w:t xml:space="preserve"> 1 – Homework 1</w:t>
+      </w:r>
+    </w:p>
+    <w:p>
+      <w:pPr>
         <w:ind w:firstLine="708"/>
         <w:rPr>
           <w:rFonts w:ascii="Calibri" w:hAnsi="Calibri" w:cs="Calibri"/>
-        </w:rPr>
-      </w:pPr>
+          <w:lang w:val="en-US"/>
+        </w:rPr>
+      </w:pPr>
+      <w:r>
+        <w:rPr>
+          <w:rFonts w:ascii="Calibri" w:hAnsi="Calibri" w:cs="Calibri"/>
+          <w:lang w:val="en-US"/>
+        </w:rPr>
+        <w:t>Specification based test</w:t>
+      </w:r>
+      <w:r>
+        <w:rPr>
+          <w:rFonts w:ascii="Calibri" w:hAnsi="Calibri" w:cs="Calibri"/>
+          <w:lang w:val="en-US"/>
+        </w:rPr>
+        <w:t xml:space="preserve"> -</w:t>
+      </w:r>
+      <w:r>
+        <w:rPr>
+          <w:rFonts w:ascii="Calibri" w:hAnsi="Calibri" w:cs="Calibri"/>
+          <w:lang w:val="en-US"/>
+        </w:rPr>
+        <w:t xml:space="preserve"> </w:t>
+      </w:r>
+      <w:r>
+        <w:rPr>
+          <w:rFonts w:ascii="Calibri" w:hAnsi="Calibri" w:cs="Calibri"/>
+          <w:lang w:val="en-US"/>
+        </w:rPr>
+        <w:t xml:space="preserve">– </w:t>
+      </w:r>
       <w:proofErr w:type="spellStart"/>
       <w:r>
         <w:rPr>
           <w:rFonts w:ascii="Calibri" w:hAnsi="Calibri" w:cs="Calibri"/>
-        </w:rPr>
-        <w:t>isPalindrome</w:t>
+          <w:lang w:val="en-US"/>
+        </w:rPr>
+        <w:t>Approccio</w:t>
       </w:r>
       <w:proofErr w:type="spellEnd"/>
-    </w:p>
-    <w:p>
-      <w:pPr>
-        <w:rPr>
-          <w:rFonts w:ascii="Calibri" w:hAnsi="Calibri" w:cs="Calibri"/>
-        </w:rPr>
-      </w:pPr>
+      <w:r>
+        <w:rPr>
+          <w:rFonts w:ascii="Calibri" w:hAnsi="Calibri" w:cs="Calibri"/>
+          <w:lang w:val="en-US"/>
+        </w:rPr>
+        <w:t xml:space="preserve"> a 7 </w:t>
+      </w:r>
+      <w:proofErr w:type="gramStart"/>
+      <w:r>
+        <w:rPr>
+          <w:rFonts w:ascii="Calibri" w:hAnsi="Calibri" w:cs="Calibri"/>
+          <w:lang w:val="en-US"/>
+        </w:rPr>
+        <w:t>step</w:t>
+      </w:r>
+      <w:proofErr w:type="gramEnd"/>
+    </w:p>
+    <w:p>
+      <w:pPr>
+        <w:ind w:firstLine="708"/>
+        <w:rPr>
+          <w:rFonts w:ascii="Calibri" w:hAnsi="Calibri" w:cs="Calibri"/>
+        </w:rPr>
+      </w:pPr>
+      <w:r>
+        <w:rPr>
+          <w:rFonts w:ascii="Calibri" w:hAnsi="Calibri" w:cs="Calibri"/>
+          <w:lang w:val="en-US"/>
+        </w:rPr>
+        <w:tab/>
+      </w:r>
+      <w:r>
+        <w:rPr>
+          <w:rFonts w:ascii="Calibri" w:hAnsi="Calibri" w:cs="Calibri"/>
+        </w:rPr>
+        <w:t>Tutti le cla</w:t>
+      </w:r>
+      <w:r>
+        <w:rPr>
+          <w:rFonts w:ascii="Calibri" w:hAnsi="Calibri" w:cs="Calibri"/>
+        </w:rPr>
+        <w:t>ssi di test vanno inserite e spiegate all’interno di “</w:t>
+      </w:r>
       <w:proofErr w:type="spellStart"/>
       <w:r>
         <w:rPr>
           <w:rFonts w:ascii="Calibri" w:hAnsi="Calibri" w:cs="Calibri"/>
         </w:rPr>
-        <w:t>Homework</w:t>
+        <w:t>Specification</w:t>
       </w:r>
       <w:proofErr w:type="spellEnd"/>
       <w:r>
         <w:rPr>
           <w:rFonts w:ascii="Calibri" w:hAnsi="Calibri" w:cs="Calibri"/>
         </w:rPr>
-        <w:t xml:space="preserve"> 2</w:t>
-      </w:r>
-    </w:p>
-    <w:p>
-      <w:pPr>
-        <w:rPr>
-          <w:rFonts w:ascii="Calibri" w:hAnsi="Calibri" w:cs="Calibri"/>
-        </w:rPr>
-      </w:pPr>
-      <w:r>
-        <w:rPr>
-          <w:rFonts w:ascii="Calibri" w:hAnsi="Calibri" w:cs="Calibri"/>
-        </w:rPr>
-        <w:t>…</w:t>
-      </w:r>
-    </w:p>
-    <w:p>
-      <w:pPr>
-        <w:rPr>
-          <w:rFonts w:ascii="Calibri" w:hAnsi="Calibri" w:cs="Calibri"/>
-        </w:rPr>
-      </w:pPr>
-      <w:r>
-        <w:rPr>
-          <w:rFonts w:ascii="Calibri" w:hAnsi="Calibri" w:cs="Calibri"/>
-        </w:rPr>
-        <w:t>…</w:t>
-      </w:r>
-    </w:p>
-    <w:p>
-      <w:pPr>
-        <w:rPr>
-          <w:rFonts w:ascii="Calibri" w:hAnsi="Calibri" w:cs="Calibri"/>
-        </w:rPr>
-      </w:pPr>
-      <w:r>
-        <w:rPr>
-          <w:rFonts w:ascii="Calibri" w:hAnsi="Calibri" w:cs="Calibri"/>
-        </w:rPr>
-        <w:t xml:space="preserve">Capitolo 1 – </w:t>
+        <w:t xml:space="preserve"> </w:t>
       </w:r>
       <w:proofErr w:type="spellStart"/>
       <w:r>
         <w:rPr>
           <w:rFonts w:ascii="Calibri" w:hAnsi="Calibri" w:cs="Calibri"/>
         </w:rPr>
-        <w:t>Homework</w:t>
+        <w:t>based</w:t>
       </w:r>
       <w:proofErr w:type="spellEnd"/>
       <w:r>
         <w:rPr>
           <w:rFonts w:ascii="Calibri" w:hAnsi="Calibri" w:cs="Calibri"/>
         </w:rPr>
-        <w:t xml:space="preserve"> 1</w:t>
-      </w:r>
-    </w:p>
-    <w:p>
-      <w:pPr>
-        <w:ind w:firstLine="708"/>
-        <w:rPr>
-          <w:rFonts w:ascii="Calibri" w:hAnsi="Calibri" w:cs="Calibri"/>
-        </w:rPr>
-      </w:pPr>
-      <w:proofErr w:type="spellStart"/>
-      <w:r>
-        <w:rPr>
-          <w:rFonts w:ascii="Calibri" w:hAnsi="Calibri" w:cs="Calibri"/>
-        </w:rPr>
-        <w:t>Specification</w:t>
-      </w:r>
-      <w:proofErr w:type="spellEnd"/>
-      <w:r>
-        <w:rPr>
-          <w:rFonts w:ascii="Calibri" w:hAnsi="Calibri" w:cs="Calibri"/>
-        </w:rPr>
-        <w:t xml:space="preserve"> </w:t>
-      </w:r>
-      <w:proofErr w:type="spellStart"/>
-      <w:r>
-        <w:rPr>
-          <w:rFonts w:ascii="Calibri" w:hAnsi="Calibri" w:cs="Calibri"/>
-        </w:rPr>
-        <w:t>based</w:t>
-      </w:r>
-      <w:proofErr w:type="spellEnd"/>
-      <w:r>
-        <w:rPr>
-          <w:rFonts w:ascii="Calibri" w:hAnsi="Calibri" w:cs="Calibri"/>
-        </w:rPr>
-        <w:t xml:space="preserve"> test</w:t>
-      </w:r>
-    </w:p>
-    <w:p>
-      <w:pPr>
-        <w:ind w:firstLine="708"/>
-        <w:rPr>
-          <w:rFonts w:ascii="Calibri" w:hAnsi="Calibri" w:cs="Calibri"/>
-        </w:rPr>
-      </w:pPr>
-      <w:r>
-        <w:rPr>
-          <w:rFonts w:ascii="Calibri" w:hAnsi="Calibri" w:cs="Calibri"/>
+        <w:t xml:space="preserve"> test”</w:t>
+      </w:r>
+    </w:p>
+    <w:p>
+      <w:pPr>
+        <w:rPr>
+          <w:rFonts w:ascii="Calibri" w:hAnsi="Calibri" w:cs="Calibri"/>
+          <w:lang w:val="en-US"/>
+        </w:rPr>
+      </w:pPr>
+      <w:r>
+        <w:rPr>
+          <w:rFonts w:ascii="Calibri" w:hAnsi="Calibri" w:cs="Calibri"/>
+          <w:lang w:val="en-US"/>
+        </w:rPr>
+        <w:t>Structural Test e Code Coverage</w:t>
+      </w:r>
+    </w:p>
+    <w:p>
+      <w:pPr>
+        <w:rPr>
+          <w:rFonts w:ascii="Calibri" w:hAnsi="Calibri" w:cs="Calibri"/>
+        </w:rPr>
+      </w:pPr>
+      <w:r>
+        <w:rPr>
+          <w:rFonts w:ascii="Calibri" w:hAnsi="Calibri" w:cs="Calibri"/>
+          <w:lang w:val="en-US"/>
         </w:rPr>
         <w:tab/>
       </w:r>
-      <w:proofErr w:type="spellStart"/>
-      <w:r>
-        <w:rPr>
-          <w:rFonts w:ascii="Calibri" w:hAnsi="Calibri" w:cs="Calibri"/>
-        </w:rPr>
-        <w:t>convertRomanToDecimal</w:t>
-      </w:r>
-      <w:proofErr w:type="spellEnd"/>
-      <w:r>
-        <w:rPr>
-          <w:rFonts w:ascii="Calibri" w:hAnsi="Calibri" w:cs="Calibri"/>
-        </w:rPr>
-        <w:t xml:space="preserve"> – Approccio a </w:t>
-      </w:r>
-      <w:proofErr w:type="gramStart"/>
-      <w:r>
-        <w:rPr>
-          <w:rFonts w:ascii="Calibri" w:hAnsi="Calibri" w:cs="Calibri"/>
-        </w:rPr>
-        <w:t>7</w:t>
-      </w:r>
-      <w:proofErr w:type="gramEnd"/>
-      <w:r>
-        <w:rPr>
-          <w:rFonts w:ascii="Calibri" w:hAnsi="Calibri" w:cs="Calibri"/>
-        </w:rPr>
-        <w:t xml:space="preserve"> step</w:t>
-      </w:r>
-    </w:p>
-    <w:p>
-      <w:pPr>
-        <w:ind w:left="708" w:firstLine="708"/>
-        <w:rPr>
-          <w:rFonts w:ascii="Calibri" w:hAnsi="Calibri" w:cs="Calibri"/>
-        </w:rPr>
-      </w:pPr>
-      <w:proofErr w:type="spellStart"/>
-      <w:r>
-        <w:rPr>
-          <w:rFonts w:ascii="Calibri" w:hAnsi="Calibri" w:cs="Calibri"/>
-        </w:rPr>
-        <w:t>convertDecimalToRoman</w:t>
-      </w:r>
-      <w:proofErr w:type="spellEnd"/>
-      <w:r>
-        <w:rPr>
-          <w:rFonts w:ascii="Calibri" w:hAnsi="Calibri" w:cs="Calibri"/>
-        </w:rPr>
-        <w:t xml:space="preserve"> – Approccio a </w:t>
-      </w:r>
-      <w:proofErr w:type="gramStart"/>
-      <w:r>
-        <w:rPr>
-          <w:rFonts w:ascii="Calibri" w:hAnsi="Calibri" w:cs="Calibri"/>
-        </w:rPr>
-        <w:t>7</w:t>
-      </w:r>
-      <w:proofErr w:type="gramEnd"/>
-      <w:r>
-        <w:rPr>
-          <w:rFonts w:ascii="Calibri" w:hAnsi="Calibri" w:cs="Calibri"/>
-        </w:rPr>
-        <w:t xml:space="preserve"> step</w:t>
-      </w:r>
-    </w:p>
-    <w:p>
-      <w:pPr>
-        <w:ind w:left="708" w:firstLine="708"/>
-        <w:rPr>
-          <w:rFonts w:ascii="Calibri" w:hAnsi="Calibri" w:cs="Calibri"/>
-        </w:rPr>
-      </w:pPr>
-      <w:proofErr w:type="spellStart"/>
-      <w:r>
-        <w:rPr>
-          <w:rFonts w:ascii="Calibri" w:hAnsi="Calibri" w:cs="Calibri"/>
-        </w:rPr>
-        <w:t>isValidRomanNumber</w:t>
-      </w:r>
-      <w:proofErr w:type="spellEnd"/>
-      <w:r>
-        <w:rPr>
-          <w:rFonts w:ascii="Calibri" w:hAnsi="Calibri" w:cs="Calibri"/>
-        </w:rPr>
-        <w:t xml:space="preserve"> – Approccio a </w:t>
-      </w:r>
-      <w:proofErr w:type="gramStart"/>
-      <w:r>
-        <w:rPr>
-          <w:rFonts w:ascii="Calibri" w:hAnsi="Calibri" w:cs="Calibri"/>
-        </w:rPr>
-        <w:t>7</w:t>
-      </w:r>
-      <w:proofErr w:type="gramEnd"/>
-      <w:r>
-        <w:rPr>
-          <w:rFonts w:ascii="Calibri" w:hAnsi="Calibri" w:cs="Calibri"/>
-        </w:rPr>
-        <w:t xml:space="preserve"> step</w:t>
-      </w:r>
-    </w:p>
-    <w:p>
-      <w:pPr>
-        <w:ind w:left="708" w:firstLine="708"/>
-        <w:rPr>
-          <w:rFonts w:ascii="Calibri" w:hAnsi="Calibri" w:cs="Calibri"/>
-        </w:rPr>
-      </w:pPr>
-      <w:proofErr w:type="spellStart"/>
-      <w:r>
-        <w:rPr>
-          <w:rFonts w:ascii="Calibri" w:hAnsi="Calibri" w:cs="Calibri"/>
-        </w:rPr>
-        <w:t>areInterdipendent</w:t>
-      </w:r>
-      <w:proofErr w:type="spellEnd"/>
-      <w:r>
-        <w:rPr>
-          <w:rFonts w:ascii="Calibri" w:hAnsi="Calibri" w:cs="Calibri"/>
-        </w:rPr>
-        <w:t xml:space="preserve"> – Approccio a </w:t>
-      </w:r>
-      <w:proofErr w:type="gramStart"/>
-      <w:r>
-        <w:rPr>
-          <w:rFonts w:ascii="Calibri" w:hAnsi="Calibri" w:cs="Calibri"/>
-        </w:rPr>
-        <w:t>7</w:t>
-      </w:r>
-      <w:proofErr w:type="gramEnd"/>
-      <w:r>
-        <w:rPr>
-          <w:rFonts w:ascii="Calibri" w:hAnsi="Calibri" w:cs="Calibri"/>
-        </w:rPr>
-        <w:t xml:space="preserve"> step</w:t>
-      </w:r>
-    </w:p>
-    <w:p>
-      <w:pPr>
-        <w:ind w:left="708" w:firstLine="708"/>
-        <w:rPr>
-          <w:rFonts w:ascii="Calibri" w:hAnsi="Calibri" w:cs="Calibri"/>
-        </w:rPr>
-      </w:pPr>
-      <w:proofErr w:type="spellStart"/>
-      <w:r>
-        <w:rPr>
-          <w:rFonts w:ascii="Calibri" w:hAnsi="Calibri" w:cs="Calibri"/>
-        </w:rPr>
-        <w:t>isPalindrome</w:t>
-      </w:r>
-      <w:proofErr w:type="spellEnd"/>
-      <w:r>
-        <w:rPr>
-          <w:rFonts w:ascii="Calibri" w:hAnsi="Calibri" w:cs="Calibri"/>
-        </w:rPr>
-        <w:t xml:space="preserve"> – Approccio a </w:t>
-      </w:r>
-      <w:proofErr w:type="gramStart"/>
-      <w:r>
-        <w:rPr>
-          <w:rFonts w:ascii="Calibri" w:hAnsi="Calibri" w:cs="Calibri"/>
-        </w:rPr>
-        <w:t>7</w:t>
-      </w:r>
-      <w:proofErr w:type="gramEnd"/>
-      <w:r>
-        <w:rPr>
-          <w:rFonts w:ascii="Calibri" w:hAnsi="Calibri" w:cs="Calibri"/>
-        </w:rPr>
-        <w:t xml:space="preserve"> step</w:t>
-      </w:r>
-    </w:p>
-    <w:p>
-      <w:pPr>
-        <w:rPr>
-          <w:rFonts w:ascii="Calibri" w:hAnsi="Calibri" w:cs="Calibri"/>
-        </w:rPr>
-      </w:pPr>
-      <w:proofErr w:type="spellStart"/>
-      <w:r>
-        <w:rPr>
-          <w:rFonts w:ascii="Calibri" w:hAnsi="Calibri" w:cs="Calibri"/>
-        </w:rPr>
-        <w:t>Structural</w:t>
-      </w:r>
-      <w:proofErr w:type="spellEnd"/>
-      <w:r>
-        <w:rPr>
-          <w:rFonts w:ascii="Calibri" w:hAnsi="Calibri" w:cs="Calibri"/>
-        </w:rPr>
-        <w:t xml:space="preserve"> Test e Code Coverage</w:t>
-      </w:r>
-    </w:p>
-    <w:p>
-      <w:pPr>
-        <w:rPr>
-          <w:rFonts w:ascii="Calibri" w:hAnsi="Calibri" w:cs="Calibri"/>
-        </w:rPr>
-      </w:pPr>
-      <w:r>
-        <w:rPr>
-          <w:rFonts w:ascii="Calibri" w:hAnsi="Calibri" w:cs="Calibri"/>
-        </w:rPr>
-        <w:tab/>
+      <w:r>
+        <w:rPr>
+          <w:rFonts w:ascii="Calibri" w:hAnsi="Calibri" w:cs="Calibri"/>
+        </w:rPr>
         <w:t>Analisi Code Coverage – Stato iniziale</w:t>
       </w:r>
     </w:p>
@@ -553,85 +447,69 @@
       <w:pPr>
         <w:rPr>
           <w:rFonts w:ascii="Calibri" w:hAnsi="Calibri" w:cs="Calibri"/>
-        </w:rPr>
-      </w:pPr>
-      <w:r>
-        <w:rPr>
-          <w:rFonts w:ascii="Calibri" w:hAnsi="Calibri" w:cs="Calibri"/>
-        </w:rPr>
-        <w:t xml:space="preserve">Capitolo 2 – </w:t>
-      </w:r>
+          <w:lang w:val="en-US"/>
+        </w:rPr>
+      </w:pPr>
       <w:proofErr w:type="spellStart"/>
       <w:r>
         <w:rPr>
           <w:rFonts w:ascii="Calibri" w:hAnsi="Calibri" w:cs="Calibri"/>
-        </w:rPr>
-        <w:t>Homework</w:t>
+          <w:lang w:val="en-US"/>
+        </w:rPr>
+        <w:t>Capitolo</w:t>
       </w:r>
       <w:proofErr w:type="spellEnd"/>
       <w:r>
         <w:rPr>
           <w:rFonts w:ascii="Calibri" w:hAnsi="Calibri" w:cs="Calibri"/>
-        </w:rPr>
-        <w:t xml:space="preserve"> 2</w:t>
-      </w:r>
-    </w:p>
-    <w:p>
-      <w:pPr>
-        <w:rPr>
-          <w:rFonts w:ascii="Calibri" w:hAnsi="Calibri" w:cs="Calibri"/>
-        </w:rPr>
-      </w:pPr>
-      <w:r>
-        <w:rPr>
-          <w:rFonts w:ascii="Calibri" w:hAnsi="Calibri" w:cs="Calibri"/>
+          <w:lang w:val="en-US"/>
+        </w:rPr>
+        <w:t xml:space="preserve"> 2 – Homework 2</w:t>
+      </w:r>
+    </w:p>
+    <w:p>
+      <w:pPr>
+        <w:rPr>
+          <w:rFonts w:ascii="Calibri" w:hAnsi="Calibri" w:cs="Calibri"/>
+          <w:lang w:val="en-US"/>
+        </w:rPr>
+      </w:pPr>
+      <w:r>
+        <w:rPr>
+          <w:rFonts w:ascii="Calibri" w:hAnsi="Calibri" w:cs="Calibri"/>
+          <w:lang w:val="en-US"/>
         </w:rPr>
         <w:tab/>
-      </w:r>
-      <w:proofErr w:type="spellStart"/>
-      <w:r>
-        <w:rPr>
-          <w:rFonts w:ascii="Calibri" w:hAnsi="Calibri" w:cs="Calibri"/>
-        </w:rPr>
-        <w:t>Property</w:t>
-      </w:r>
-      <w:proofErr w:type="spellEnd"/>
-      <w:r>
-        <w:rPr>
-          <w:rFonts w:ascii="Calibri" w:hAnsi="Calibri" w:cs="Calibri"/>
-        </w:rPr>
-        <w:t xml:space="preserve"> </w:t>
-      </w:r>
-      <w:proofErr w:type="spellStart"/>
-      <w:r>
-        <w:rPr>
-          <w:rFonts w:ascii="Calibri" w:hAnsi="Calibri" w:cs="Calibri"/>
-        </w:rPr>
-        <w:t>based</w:t>
-      </w:r>
-      <w:proofErr w:type="spellEnd"/>
-      <w:r>
-        <w:rPr>
-          <w:rFonts w:ascii="Calibri" w:hAnsi="Calibri" w:cs="Calibri"/>
-        </w:rPr>
-        <w:t xml:space="preserve"> test</w:t>
-      </w:r>
-    </w:p>
-    <w:p>
-      <w:pPr>
-        <w:rPr>
-          <w:rFonts w:ascii="Calibri" w:hAnsi="Calibri" w:cs="Calibri"/>
-        </w:rPr>
-      </w:pPr>
-      <w:r>
-        <w:rPr>
-          <w:rFonts w:ascii="Calibri" w:hAnsi="Calibri" w:cs="Calibri"/>
+        <w:t xml:space="preserve">Property based </w:t>
+      </w:r>
+      <w:proofErr w:type="gramStart"/>
+      <w:r>
+        <w:rPr>
+          <w:rFonts w:ascii="Calibri" w:hAnsi="Calibri" w:cs="Calibri"/>
+          <w:lang w:val="en-US"/>
+        </w:rPr>
+        <w:t>test</w:t>
+      </w:r>
+      <w:proofErr w:type="gramEnd"/>
+    </w:p>
+    <w:p>
+      <w:pPr>
+        <w:rPr>
+          <w:rFonts w:ascii="Calibri" w:hAnsi="Calibri" w:cs="Calibri"/>
+          <w:lang w:val="en-US"/>
+        </w:rPr>
+      </w:pPr>
+      <w:r>
+        <w:rPr>
+          <w:rFonts w:ascii="Calibri" w:hAnsi="Calibri" w:cs="Calibri"/>
+          <w:lang w:val="en-US"/>
         </w:rPr>
         <w:tab/>
       </w:r>
       <w:r>
         <w:rPr>
           <w:rFonts w:ascii="Calibri" w:hAnsi="Calibri" w:cs="Calibri"/>
+          <w:lang w:val="en-US"/>
         </w:rPr>
         <w:tab/>
         <w:t xml:space="preserve">… </w:t>
@@ -1917,21 +1795,6 @@
 </file>
 
 <file path=customXml/item1.xml><?xml version="1.0" encoding="utf-8"?>
-<p:properties xmlns:p="http://schemas.microsoft.com/office/2006/metadata/properties" xmlns:xsi="http://www.w3.org/2001/XMLSchema-instance" xmlns:pc="http://schemas.microsoft.com/office/infopath/2007/PartnerControls">
-  <documentManagement/>
-</p:properties>
-</file>
-
-<file path=customXml/item2.xml><?xml version="1.0" encoding="utf-8"?>
-<?mso-contentType ?>
-<FormTemplates xmlns="http://schemas.microsoft.com/sharepoint/v3/contenttype/forms">
-  <Display>DocumentLibraryForm</Display>
-  <Edit>DocumentLibraryForm</Edit>
-  <New>DocumentLibraryForm</New>
-</FormTemplates>
-</file>
-
-<file path=customXml/item3.xml><?xml version="1.0" encoding="utf-8"?>
 <ct:contentTypeSchema xmlns:ct="http://schemas.microsoft.com/office/2006/metadata/contentType" xmlns:ma="http://schemas.microsoft.com/office/2006/metadata/properties/metaAttributes" ct:_="" ma:_="" ma:contentTypeName="Documento" ma:contentTypeID="0x010100089F64D5297542499B25882FB90A99C8" ma:contentTypeVersion="0" ma:contentTypeDescription="Creare un nuovo documento." ma:contentTypeScope="" ma:versionID="dc14e05a7c3d4b2aa6b1e510db6c0d9f">
   <xsd:schema xmlns:xsd="http://www.w3.org/2001/XMLSchema" xmlns:xs="http://www.w3.org/2001/XMLSchema" xmlns:p="http://schemas.microsoft.com/office/2006/metadata/properties" targetNamespace="http://schemas.microsoft.com/office/2006/metadata/properties" ma:root="true" ma:fieldsID="b0884e6acd1e8fc6ba58e0875bcc0aa9">
     <xsd:element name="properties">
@@ -2045,17 +1908,33 @@
 </ct:contentTypeSchema>
 </file>
 
+<file path=customXml/item2.xml><?xml version="1.0" encoding="utf-8"?>
+<?mso-contentType ?>
+<FormTemplates xmlns="http://schemas.microsoft.com/sharepoint/v3/contenttype/forms">
+  <Display>DocumentLibraryForm</Display>
+  <Edit>DocumentLibraryForm</Edit>
+  <New>DocumentLibraryForm</New>
+</FormTemplates>
+</file>
+
+<file path=customXml/item3.xml><?xml version="1.0" encoding="utf-8"?>
+<p:properties xmlns:p="http://schemas.microsoft.com/office/2006/metadata/properties" xmlns:xsi="http://www.w3.org/2001/XMLSchema-instance" xmlns:pc="http://schemas.microsoft.com/office/infopath/2007/PartnerControls">
+  <documentManagement/>
+</p:properties>
+</file>
+
 <file path=customXml/itemProps1.xml><?xml version="1.0" encoding="utf-8"?>
-<ds:datastoreItem xmlns:ds="http://schemas.openxmlformats.org/officeDocument/2006/customXml" ds:itemID="{02101E65-CD66-4912-BC67-6514BC615B2F}">
+<ds:datastoreItem xmlns:ds="http://schemas.openxmlformats.org/officeDocument/2006/customXml" ds:itemID="{FFDD2150-E02D-4FDA-B426-8033ED3DED78}">
   <ds:schemaRefs>
+    <ds:schemaRef ds:uri="http://schemas.microsoft.com/office/2006/metadata/contentType"/>
+    <ds:schemaRef ds:uri="http://schemas.microsoft.com/office/2006/metadata/properties/metaAttributes"/>
+    <ds:schemaRef ds:uri="http://www.w3.org/2001/XMLSchema"/>
+    <ds:schemaRef ds:uri="http://schemas.microsoft.com/office/2006/metadata/properties"/>
     <ds:schemaRef ds:uri="http://schemas.openxmlformats.org/package/2006/metadata/core-properties"/>
+    <ds:schemaRef ds:uri="http://purl.org/dc/elements/1.1/"/>
+    <ds:schemaRef ds:uri="http://purl.org/dc/terms/"/>
+    <ds:schemaRef ds:uri="http://schemas.microsoft.com/internal/obd"/>
     <ds:schemaRef ds:uri="http://schemas.microsoft.com/office/infopath/2007/PartnerControls"/>
-    <ds:schemaRef ds:uri="http://purl.org/dc/dcmitype/"/>
-    <ds:schemaRef ds:uri="http://purl.org/dc/terms/"/>
-    <ds:schemaRef ds:uri="http://schemas.microsoft.com/office/2006/metadata/properties"/>
-    <ds:schemaRef ds:uri="http://schemas.microsoft.com/office/2006/documentManagement/types"/>
-    <ds:schemaRef ds:uri="http://purl.org/dc/elements/1.1/"/>
-    <ds:schemaRef ds:uri="http://www.w3.org/XML/1998/namespace"/>
   </ds:schemaRefs>
 </ds:datastoreItem>
 </file>
@@ -2069,16 +1948,9 @@
 </file>
 
 <file path=customXml/itemProps3.xml><?xml version="1.0" encoding="utf-8"?>
-<ds:datastoreItem xmlns:ds="http://schemas.openxmlformats.org/officeDocument/2006/customXml" ds:itemID="{FFDD2150-E02D-4FDA-B426-8033ED3DED78}">
+<ds:datastoreItem xmlns:ds="http://schemas.openxmlformats.org/officeDocument/2006/customXml" ds:itemID="{02101E65-CD66-4912-BC67-6514BC615B2F}">
   <ds:schemaRefs>
-    <ds:schemaRef ds:uri="http://schemas.microsoft.com/office/2006/metadata/contentType"/>
-    <ds:schemaRef ds:uri="http://schemas.microsoft.com/office/2006/metadata/properties/metaAttributes"/>
-    <ds:schemaRef ds:uri="http://www.w3.org/2001/XMLSchema"/>
     <ds:schemaRef ds:uri="http://schemas.microsoft.com/office/2006/metadata/properties"/>
-    <ds:schemaRef ds:uri="http://schemas.openxmlformats.org/package/2006/metadata/core-properties"/>
-    <ds:schemaRef ds:uri="http://purl.org/dc/elements/1.1/"/>
-    <ds:schemaRef ds:uri="http://purl.org/dc/terms/"/>
-    <ds:schemaRef ds:uri="http://schemas.microsoft.com/internal/obd"/>
     <ds:schemaRef ds:uri="http://schemas.microsoft.com/office/infopath/2007/PartnerControls"/>
   </ds:schemaRefs>
 </ds:datastoreItem>

</xml_diff>

<commit_message>
aggiunti dati per relazione HW1
</commit_message>
<xml_diff>
--- a/RELAZIONE/Relazione 2millies.docx
+++ b/RELAZIONE/Relazione 2millies.docx
@@ -384,27 +384,32 @@
       <w:pPr>
         <w:rPr>
           <w:rFonts w:ascii="Calibri" w:hAnsi="Calibri" w:cs="Calibri"/>
-          <w:lang w:val="en-US"/>
-        </w:rPr>
-      </w:pPr>
-      <w:r>
-        <w:rPr>
-          <w:rFonts w:ascii="Calibri" w:hAnsi="Calibri" w:cs="Calibri"/>
-          <w:lang w:val="en-US"/>
-        </w:rPr>
-        <w:t>Structural Test e Code Coverage</w:t>
-      </w:r>
-    </w:p>
-    <w:p>
-      <w:pPr>
-        <w:rPr>
-          <w:rFonts w:ascii="Calibri" w:hAnsi="Calibri" w:cs="Calibri"/>
-        </w:rPr>
-      </w:pPr>
-      <w:r>
-        <w:rPr>
-          <w:rFonts w:ascii="Calibri" w:hAnsi="Calibri" w:cs="Calibri"/>
-          <w:lang w:val="en-US"/>
+        </w:rPr>
+      </w:pPr>
+      <w:proofErr w:type="spellStart"/>
+      <w:r>
+        <w:rPr>
+          <w:rFonts w:ascii="Calibri" w:hAnsi="Calibri" w:cs="Calibri"/>
+        </w:rPr>
+        <w:t>Structural</w:t>
+      </w:r>
+      <w:proofErr w:type="spellEnd"/>
+      <w:r>
+        <w:rPr>
+          <w:rFonts w:ascii="Calibri" w:hAnsi="Calibri" w:cs="Calibri"/>
+        </w:rPr>
+        <w:t xml:space="preserve"> Test e Code Coverage</w:t>
+      </w:r>
+    </w:p>
+    <w:p>
+      <w:pPr>
+        <w:rPr>
+          <w:rFonts w:ascii="Calibri" w:hAnsi="Calibri" w:cs="Calibri"/>
+        </w:rPr>
+      </w:pPr>
+      <w:r>
+        <w:rPr>
+          <w:rFonts w:ascii="Calibri" w:hAnsi="Calibri" w:cs="Calibri"/>
         </w:rPr>
         <w:tab/>
       </w:r>
@@ -539,8 +544,461 @@
       <w:pPr>
         <w:rPr>
           <w:rFonts w:ascii="Calibri" w:hAnsi="Calibri" w:cs="Calibri"/>
-        </w:rPr>
-      </w:pPr>
+          <w:sz w:val="40"/>
+          <w:szCs w:val="40"/>
+        </w:rPr>
+      </w:pPr>
+      <w:r>
+        <w:rPr>
+          <w:rFonts w:ascii="Calibri" w:hAnsi="Calibri" w:cs="Calibri"/>
+          <w:sz w:val="40"/>
+          <w:szCs w:val="40"/>
+        </w:rPr>
+        <w:t>DATI PER HOMEWORK</w:t>
+      </w:r>
+    </w:p>
+    <w:p>
+      <w:pPr>
+        <w:rPr>
+          <w:rFonts w:ascii="Calibri" w:hAnsi="Calibri" w:cs="Calibri"/>
+          <w:sz w:val="40"/>
+          <w:szCs w:val="40"/>
+        </w:rPr>
+      </w:pPr>
+      <w:r>
+        <w:rPr>
+          <w:rFonts w:ascii="Calibri" w:hAnsi="Calibri" w:cs="Calibri"/>
+          <w:sz w:val="40"/>
+          <w:szCs w:val="40"/>
+        </w:rPr>
+        <w:t xml:space="preserve">Sì, i test che hai scritto coprono diversi aspetti dell'implementazione interna della classe </w:t>
+      </w:r>
+      <w:r>
+        <w:rPr>
+          <w:rFonts w:ascii="Calibri" w:hAnsi="Calibri" w:cs="Calibri"/>
+          <w:sz w:val="40"/>
+          <w:szCs w:val="40"/>
+        </w:rPr>
+        <w:lastRenderedPageBreak/>
+        <w:t>`</w:t>
+      </w:r>
+      <w:proofErr w:type="spellStart"/>
+      <w:r>
+        <w:rPr>
+          <w:rFonts w:ascii="Calibri" w:hAnsi="Calibri" w:cs="Calibri"/>
+          <w:sz w:val="40"/>
+          <w:szCs w:val="40"/>
+        </w:rPr>
+        <w:t>RomanToDecimalConverter</w:t>
+      </w:r>
+      <w:proofErr w:type="spellEnd"/>
+      <w:r>
+        <w:rPr>
+          <w:rFonts w:ascii="Calibri" w:hAnsi="Calibri" w:cs="Calibri"/>
+          <w:sz w:val="40"/>
+          <w:szCs w:val="40"/>
+        </w:rPr>
+        <w:t xml:space="preserve">`, fornendo quindi una buona base per eseguire </w:t>
+      </w:r>
+      <w:proofErr w:type="spellStart"/>
+      <w:r>
+        <w:rPr>
+          <w:rFonts w:ascii="Calibri" w:hAnsi="Calibri" w:cs="Calibri"/>
+          <w:sz w:val="40"/>
+          <w:szCs w:val="40"/>
+        </w:rPr>
+        <w:t>structural</w:t>
+      </w:r>
+      <w:proofErr w:type="spellEnd"/>
+      <w:r>
+        <w:rPr>
+          <w:rFonts w:ascii="Calibri" w:hAnsi="Calibri" w:cs="Calibri"/>
+          <w:sz w:val="40"/>
+          <w:szCs w:val="40"/>
+        </w:rPr>
+        <w:t xml:space="preserve"> testing. Ecco come i tuoi test corrispondono alle definizioni di </w:t>
+      </w:r>
+      <w:proofErr w:type="spellStart"/>
+      <w:r>
+        <w:rPr>
+          <w:rFonts w:ascii="Calibri" w:hAnsi="Calibri" w:cs="Calibri"/>
+          <w:sz w:val="40"/>
+          <w:szCs w:val="40"/>
+        </w:rPr>
+        <w:t>structural</w:t>
+      </w:r>
+      <w:proofErr w:type="spellEnd"/>
+      <w:r>
+        <w:rPr>
+          <w:rFonts w:ascii="Calibri" w:hAnsi="Calibri" w:cs="Calibri"/>
+          <w:sz w:val="40"/>
+          <w:szCs w:val="40"/>
+        </w:rPr>
+        <w:t xml:space="preserve"> testing:</w:t>
+      </w:r>
+    </w:p>
+    <w:p>
+      <w:pPr>
+        <w:rPr>
+          <w:rFonts w:ascii="Calibri" w:hAnsi="Calibri" w:cs="Calibri"/>
+          <w:sz w:val="40"/>
+          <w:szCs w:val="40"/>
+        </w:rPr>
+      </w:pPr>
+    </w:p>
+    <w:p>
+      <w:pPr>
+        <w:rPr>
+          <w:rFonts w:ascii="Calibri" w:hAnsi="Calibri" w:cs="Calibri"/>
+          <w:sz w:val="40"/>
+          <w:szCs w:val="40"/>
+        </w:rPr>
+      </w:pPr>
+      <w:r>
+        <w:rPr>
+          <w:rFonts w:ascii="Calibri" w:hAnsi="Calibri" w:cs="Calibri"/>
+          <w:sz w:val="40"/>
+          <w:szCs w:val="40"/>
+        </w:rPr>
+        <w:t>1. **Code Coverage**: I test che hai scritto per ogni metodo della classe `</w:t>
+      </w:r>
+      <w:proofErr w:type="spellStart"/>
+      <w:r>
+        <w:rPr>
+          <w:rFonts w:ascii="Calibri" w:hAnsi="Calibri" w:cs="Calibri"/>
+          <w:sz w:val="40"/>
+          <w:szCs w:val="40"/>
+        </w:rPr>
+        <w:t>RomanToDecimalConverter</w:t>
+      </w:r>
+      <w:proofErr w:type="spellEnd"/>
+      <w:r>
+        <w:rPr>
+          <w:rFonts w:ascii="Calibri" w:hAnsi="Calibri" w:cs="Calibri"/>
+          <w:sz w:val="40"/>
+          <w:szCs w:val="40"/>
+        </w:rPr>
+        <w:t>` contribuiscono alla copertura del codice. Verificano il comportamento atteso dei metodi e assicurano che tutte le istruzioni e i rami del codice siano eseguiti.</w:t>
+      </w:r>
+    </w:p>
+    <w:p>
+      <w:pPr>
+        <w:rPr>
+          <w:rFonts w:ascii="Calibri" w:hAnsi="Calibri" w:cs="Calibri"/>
+          <w:sz w:val="40"/>
+          <w:szCs w:val="40"/>
+        </w:rPr>
+      </w:pPr>
+    </w:p>
+    <w:p>
+      <w:pPr>
+        <w:rPr>
+          <w:rFonts w:ascii="Calibri" w:hAnsi="Calibri" w:cs="Calibri"/>
+          <w:sz w:val="40"/>
+          <w:szCs w:val="40"/>
+        </w:rPr>
+      </w:pPr>
+      <w:r>
+        <w:rPr>
+          <w:rFonts w:ascii="Calibri" w:hAnsi="Calibri" w:cs="Calibri"/>
+          <w:sz w:val="40"/>
+          <w:szCs w:val="40"/>
+        </w:rPr>
+        <w:t>2. **</w:t>
+      </w:r>
+      <w:proofErr w:type="spellStart"/>
+      <w:r>
+        <w:rPr>
+          <w:rFonts w:ascii="Calibri" w:hAnsi="Calibri" w:cs="Calibri"/>
+          <w:sz w:val="40"/>
+          <w:szCs w:val="40"/>
+        </w:rPr>
+        <w:t>Branch</w:t>
+      </w:r>
+      <w:proofErr w:type="spellEnd"/>
+      <w:r>
+        <w:rPr>
+          <w:rFonts w:ascii="Calibri" w:hAnsi="Calibri" w:cs="Calibri"/>
+          <w:sz w:val="40"/>
+          <w:szCs w:val="40"/>
+        </w:rPr>
+        <w:t xml:space="preserve"> Coverage**: I test coprono i vari rami di esecuzione all'interno dei metodi, come il caso in cui `</w:t>
+      </w:r>
+      <w:proofErr w:type="spellStart"/>
+      <w:r>
+        <w:rPr>
+          <w:rFonts w:ascii="Calibri" w:hAnsi="Calibri" w:cs="Calibri"/>
+          <w:sz w:val="40"/>
+          <w:szCs w:val="40"/>
+        </w:rPr>
+        <w:t>value</w:t>
+      </w:r>
+      <w:proofErr w:type="spellEnd"/>
+      <w:r>
+        <w:rPr>
+          <w:rFonts w:ascii="Calibri" w:hAnsi="Calibri" w:cs="Calibri"/>
+          <w:sz w:val="40"/>
+          <w:szCs w:val="40"/>
+        </w:rPr>
+        <w:t xml:space="preserve"> &lt; </w:t>
+      </w:r>
+      <w:proofErr w:type="spellStart"/>
+      <w:r>
+        <w:rPr>
+          <w:rFonts w:ascii="Calibri" w:hAnsi="Calibri" w:cs="Calibri"/>
+          <w:sz w:val="40"/>
+          <w:szCs w:val="40"/>
+        </w:rPr>
+        <w:t>prevValue</w:t>
+      </w:r>
+      <w:proofErr w:type="spellEnd"/>
+      <w:r>
+        <w:rPr>
+          <w:rFonts w:ascii="Calibri" w:hAnsi="Calibri" w:cs="Calibri"/>
+          <w:sz w:val="40"/>
+          <w:szCs w:val="40"/>
+        </w:rPr>
+        <w:t>` o `</w:t>
+      </w:r>
+      <w:proofErr w:type="spellStart"/>
+      <w:r>
+        <w:rPr>
+          <w:rFonts w:ascii="Calibri" w:hAnsi="Calibri" w:cs="Calibri"/>
+          <w:sz w:val="40"/>
+          <w:szCs w:val="40"/>
+        </w:rPr>
+        <w:t>value</w:t>
+      </w:r>
+      <w:proofErr w:type="spellEnd"/>
+      <w:r>
+        <w:rPr>
+          <w:rFonts w:ascii="Calibri" w:hAnsi="Calibri" w:cs="Calibri"/>
+          <w:sz w:val="40"/>
+          <w:szCs w:val="40"/>
+        </w:rPr>
+        <w:t xml:space="preserve"> &gt;= </w:t>
+      </w:r>
+      <w:proofErr w:type="spellStart"/>
+      <w:r>
+        <w:rPr>
+          <w:rFonts w:ascii="Calibri" w:hAnsi="Calibri" w:cs="Calibri"/>
+          <w:sz w:val="40"/>
+          <w:szCs w:val="40"/>
+        </w:rPr>
+        <w:t>prevValue</w:t>
+      </w:r>
+      <w:proofErr w:type="spellEnd"/>
+      <w:r>
+        <w:rPr>
+          <w:rFonts w:ascii="Calibri" w:hAnsi="Calibri" w:cs="Calibri"/>
+          <w:sz w:val="40"/>
+          <w:szCs w:val="40"/>
+        </w:rPr>
+        <w:t>` nel metodo `</w:t>
+      </w:r>
+      <w:proofErr w:type="spellStart"/>
+      <w:r>
+        <w:rPr>
+          <w:rFonts w:ascii="Calibri" w:hAnsi="Calibri" w:cs="Calibri"/>
+          <w:sz w:val="40"/>
+          <w:szCs w:val="40"/>
+        </w:rPr>
+        <w:t>convertRomanToDecimal</w:t>
+      </w:r>
+      <w:proofErr w:type="spellEnd"/>
+      <w:r>
+        <w:rPr>
+          <w:rFonts w:ascii="Calibri" w:hAnsi="Calibri" w:cs="Calibri"/>
+          <w:sz w:val="40"/>
+          <w:szCs w:val="40"/>
+        </w:rPr>
+        <w:t>`, garantendo così una buona copertura dei rami.</w:t>
+      </w:r>
+    </w:p>
+    <w:p>
+      <w:pPr>
+        <w:rPr>
+          <w:rFonts w:ascii="Calibri" w:hAnsi="Calibri" w:cs="Calibri"/>
+          <w:sz w:val="40"/>
+          <w:szCs w:val="40"/>
+        </w:rPr>
+      </w:pPr>
+    </w:p>
+    <w:p>
+      <w:pPr>
+        <w:rPr>
+          <w:rFonts w:ascii="Calibri" w:hAnsi="Calibri" w:cs="Calibri"/>
+          <w:sz w:val="40"/>
+          <w:szCs w:val="40"/>
+        </w:rPr>
+      </w:pPr>
+      <w:r>
+        <w:rPr>
+          <w:rFonts w:ascii="Calibri" w:hAnsi="Calibri" w:cs="Calibri"/>
+          <w:sz w:val="40"/>
+          <w:szCs w:val="40"/>
+        </w:rPr>
+        <w:t>3. **</w:t>
+      </w:r>
+      <w:proofErr w:type="spellStart"/>
+      <w:r>
+        <w:rPr>
+          <w:rFonts w:ascii="Calibri" w:hAnsi="Calibri" w:cs="Calibri"/>
+          <w:sz w:val="40"/>
+          <w:szCs w:val="40"/>
+        </w:rPr>
+        <w:t>Boundary</w:t>
+      </w:r>
+      <w:proofErr w:type="spellEnd"/>
+      <w:r>
+        <w:rPr>
+          <w:rFonts w:ascii="Calibri" w:hAnsi="Calibri" w:cs="Calibri"/>
+          <w:sz w:val="40"/>
+          <w:szCs w:val="40"/>
+        </w:rPr>
+        <w:t xml:space="preserve"> Testing**: I test includono input che coprono i limiti delle condizioni, come l'input vuoto, input negativo, input massimo consentito, ecc., garantendo che la classe gestisca correttamente questi casi particolari.</w:t>
+      </w:r>
+    </w:p>
+    <w:p>
+      <w:pPr>
+        <w:rPr>
+          <w:rFonts w:ascii="Calibri" w:hAnsi="Calibri" w:cs="Calibri"/>
+          <w:sz w:val="40"/>
+          <w:szCs w:val="40"/>
+        </w:rPr>
+      </w:pPr>
+    </w:p>
+    <w:p>
+      <w:pPr>
+        <w:rPr>
+          <w:rFonts w:ascii="Calibri" w:hAnsi="Calibri" w:cs="Calibri"/>
+          <w:sz w:val="40"/>
+          <w:szCs w:val="40"/>
+        </w:rPr>
+      </w:pPr>
+      <w:r>
+        <w:rPr>
+          <w:rFonts w:ascii="Calibri" w:hAnsi="Calibri" w:cs="Calibri"/>
+          <w:sz w:val="40"/>
+          <w:szCs w:val="40"/>
+        </w:rPr>
+        <w:t xml:space="preserve">4. **Edge Cases**: Alcuni test affrontano casi particolari come l'input con caratteri non validi, input che genera numeri romani non validi, ecc., che sono importanti per </w:t>
+      </w:r>
+      <w:r>
+        <w:rPr>
+          <w:rFonts w:ascii="Calibri" w:hAnsi="Calibri" w:cs="Calibri"/>
+          <w:sz w:val="40"/>
+          <w:szCs w:val="40"/>
+        </w:rPr>
+        <w:lastRenderedPageBreak/>
+        <w:t>garantire che l'implementazione sia robusta anche in situazioni anomale.</w:t>
+      </w:r>
+    </w:p>
+    <w:p>
+      <w:pPr>
+        <w:rPr>
+          <w:rFonts w:ascii="Calibri" w:hAnsi="Calibri" w:cs="Calibri"/>
+          <w:sz w:val="40"/>
+          <w:szCs w:val="40"/>
+        </w:rPr>
+      </w:pPr>
+    </w:p>
+    <w:p>
+      <w:pPr>
+        <w:rPr>
+          <w:rFonts w:ascii="Calibri" w:hAnsi="Calibri" w:cs="Calibri"/>
+          <w:sz w:val="40"/>
+          <w:szCs w:val="40"/>
+        </w:rPr>
+      </w:pPr>
+      <w:r>
+        <w:rPr>
+          <w:rFonts w:ascii="Calibri" w:hAnsi="Calibri" w:cs="Calibri"/>
+          <w:sz w:val="40"/>
+          <w:szCs w:val="40"/>
+        </w:rPr>
+        <w:t>5. **</w:t>
+      </w:r>
+      <w:proofErr w:type="spellStart"/>
+      <w:r>
+        <w:rPr>
+          <w:rFonts w:ascii="Calibri" w:hAnsi="Calibri" w:cs="Calibri"/>
+          <w:sz w:val="40"/>
+          <w:szCs w:val="40"/>
+        </w:rPr>
+        <w:t>Path</w:t>
+      </w:r>
+      <w:proofErr w:type="spellEnd"/>
+      <w:r>
+        <w:rPr>
+          <w:rFonts w:ascii="Calibri" w:hAnsi="Calibri" w:cs="Calibri"/>
+          <w:sz w:val="40"/>
+          <w:szCs w:val="40"/>
+        </w:rPr>
+        <w:t xml:space="preserve"> Testing**: Sebbene i tuoi test non coprano esplicitamente tutti i percorsi di esecuzione all'interno dei metodi, attraverso la combinazione dei vari test è probabile che molti percorsi siano esplorati, soprattutto considerando le diverse combinazioni di input.</w:t>
+      </w:r>
+    </w:p>
+    <w:p>
+      <w:pPr>
+        <w:rPr>
+          <w:rFonts w:ascii="Calibri" w:hAnsi="Calibri" w:cs="Calibri"/>
+          <w:sz w:val="40"/>
+          <w:szCs w:val="40"/>
+        </w:rPr>
+      </w:pPr>
+    </w:p>
+    <w:p>
+      <w:pPr>
+        <w:rPr>
+          <w:rFonts w:ascii="Calibri" w:hAnsi="Calibri" w:cs="Calibri"/>
+          <w:sz w:val="40"/>
+          <w:szCs w:val="40"/>
+        </w:rPr>
+      </w:pPr>
+      <w:r>
+        <w:rPr>
+          <w:rFonts w:ascii="Calibri" w:hAnsi="Calibri" w:cs="Calibri"/>
+          <w:sz w:val="40"/>
+          <w:szCs w:val="40"/>
+        </w:rPr>
+        <w:t xml:space="preserve">In conclusione, i tuoi test forniscono una buona base per eseguire </w:t>
+      </w:r>
+      <w:proofErr w:type="spellStart"/>
+      <w:r>
+        <w:rPr>
+          <w:rFonts w:ascii="Calibri" w:hAnsi="Calibri" w:cs="Calibri"/>
+          <w:sz w:val="40"/>
+          <w:szCs w:val="40"/>
+        </w:rPr>
+        <w:t>structural</w:t>
+      </w:r>
+      <w:proofErr w:type="spellEnd"/>
+      <w:r>
+        <w:rPr>
+          <w:rFonts w:ascii="Calibri" w:hAnsi="Calibri" w:cs="Calibri"/>
+          <w:sz w:val="40"/>
+          <w:szCs w:val="40"/>
+        </w:rPr>
+        <w:t xml:space="preserve"> testing sulla classe `</w:t>
+      </w:r>
+      <w:proofErr w:type="spellStart"/>
+      <w:r>
+        <w:rPr>
+          <w:rFonts w:ascii="Calibri" w:hAnsi="Calibri" w:cs="Calibri"/>
+          <w:sz w:val="40"/>
+          <w:szCs w:val="40"/>
+        </w:rPr>
+        <w:t>RomanToDecimalConverter</w:t>
+      </w:r>
+      <w:proofErr w:type="spellEnd"/>
+      <w:r>
+        <w:rPr>
+          <w:rFonts w:ascii="Calibri" w:hAnsi="Calibri" w:cs="Calibri"/>
+          <w:sz w:val="40"/>
+          <w:szCs w:val="40"/>
+        </w:rPr>
+        <w:t>`, ma è sempre consigliabile aggiungere ulteriori test per coprire ancora più scenari e migliorare la solidità del codice.</w:t>
+      </w:r>
     </w:p>
     <w:p>
       <w:pPr>
@@ -1795,6 +2253,21 @@
 </file>
 
 <file path=customXml/item1.xml><?xml version="1.0" encoding="utf-8"?>
+<p:properties xmlns:p="http://schemas.microsoft.com/office/2006/metadata/properties" xmlns:xsi="http://www.w3.org/2001/XMLSchema-instance" xmlns:pc="http://schemas.microsoft.com/office/infopath/2007/PartnerControls">
+  <documentManagement/>
+</p:properties>
+</file>
+
+<file path=customXml/item2.xml><?xml version="1.0" encoding="utf-8"?>
+<?mso-contentType ?>
+<FormTemplates xmlns="http://schemas.microsoft.com/sharepoint/v3/contenttype/forms">
+  <Display>DocumentLibraryForm</Display>
+  <Edit>DocumentLibraryForm</Edit>
+  <New>DocumentLibraryForm</New>
+</FormTemplates>
+</file>
+
+<file path=customXml/item3.xml><?xml version="1.0" encoding="utf-8"?>
 <ct:contentTypeSchema xmlns:ct="http://schemas.microsoft.com/office/2006/metadata/contentType" xmlns:ma="http://schemas.microsoft.com/office/2006/metadata/properties/metaAttributes" ct:_="" ma:_="" ma:contentTypeName="Documento" ma:contentTypeID="0x010100089F64D5297542499B25882FB90A99C8" ma:contentTypeVersion="0" ma:contentTypeDescription="Creare un nuovo documento." ma:contentTypeScope="" ma:versionID="dc14e05a7c3d4b2aa6b1e510db6c0d9f">
   <xsd:schema xmlns:xsd="http://www.w3.org/2001/XMLSchema" xmlns:xs="http://www.w3.org/2001/XMLSchema" xmlns:p="http://schemas.microsoft.com/office/2006/metadata/properties" targetNamespace="http://schemas.microsoft.com/office/2006/metadata/properties" ma:root="true" ma:fieldsID="b0884e6acd1e8fc6ba58e0875bcc0aa9">
     <xsd:element name="properties">
@@ -1908,32 +2381,10 @@
 </ct:contentTypeSchema>
 </file>
 
-<file path=customXml/item2.xml><?xml version="1.0" encoding="utf-8"?>
-<?mso-contentType ?>
-<FormTemplates xmlns="http://schemas.microsoft.com/sharepoint/v3/contenttype/forms">
-  <Display>DocumentLibraryForm</Display>
-  <Edit>DocumentLibraryForm</Edit>
-  <New>DocumentLibraryForm</New>
-</FormTemplates>
-</file>
-
-<file path=customXml/item3.xml><?xml version="1.0" encoding="utf-8"?>
-<p:properties xmlns:p="http://schemas.microsoft.com/office/2006/metadata/properties" xmlns:xsi="http://www.w3.org/2001/XMLSchema-instance" xmlns:pc="http://schemas.microsoft.com/office/infopath/2007/PartnerControls">
-  <documentManagement/>
-</p:properties>
-</file>
-
 <file path=customXml/itemProps1.xml><?xml version="1.0" encoding="utf-8"?>
-<ds:datastoreItem xmlns:ds="http://schemas.openxmlformats.org/officeDocument/2006/customXml" ds:itemID="{FFDD2150-E02D-4FDA-B426-8033ED3DED78}">
+<ds:datastoreItem xmlns:ds="http://schemas.openxmlformats.org/officeDocument/2006/customXml" ds:itemID="{02101E65-CD66-4912-BC67-6514BC615B2F}">
   <ds:schemaRefs>
-    <ds:schemaRef ds:uri="http://schemas.microsoft.com/office/2006/metadata/contentType"/>
-    <ds:schemaRef ds:uri="http://schemas.microsoft.com/office/2006/metadata/properties/metaAttributes"/>
-    <ds:schemaRef ds:uri="http://www.w3.org/2001/XMLSchema"/>
     <ds:schemaRef ds:uri="http://schemas.microsoft.com/office/2006/metadata/properties"/>
-    <ds:schemaRef ds:uri="http://schemas.openxmlformats.org/package/2006/metadata/core-properties"/>
-    <ds:schemaRef ds:uri="http://purl.org/dc/elements/1.1/"/>
-    <ds:schemaRef ds:uri="http://purl.org/dc/terms/"/>
-    <ds:schemaRef ds:uri="http://schemas.microsoft.com/internal/obd"/>
     <ds:schemaRef ds:uri="http://schemas.microsoft.com/office/infopath/2007/PartnerControls"/>
   </ds:schemaRefs>
 </ds:datastoreItem>
@@ -1948,9 +2399,16 @@
 </file>
 
 <file path=customXml/itemProps3.xml><?xml version="1.0" encoding="utf-8"?>
-<ds:datastoreItem xmlns:ds="http://schemas.openxmlformats.org/officeDocument/2006/customXml" ds:itemID="{02101E65-CD66-4912-BC67-6514BC615B2F}">
+<ds:datastoreItem xmlns:ds="http://schemas.openxmlformats.org/officeDocument/2006/customXml" ds:itemID="{FFDD2150-E02D-4FDA-B426-8033ED3DED78}">
   <ds:schemaRefs>
+    <ds:schemaRef ds:uri="http://schemas.microsoft.com/office/2006/metadata/contentType"/>
+    <ds:schemaRef ds:uri="http://schemas.microsoft.com/office/2006/metadata/properties/metaAttributes"/>
+    <ds:schemaRef ds:uri="http://www.w3.org/2001/XMLSchema"/>
     <ds:schemaRef ds:uri="http://schemas.microsoft.com/office/2006/metadata/properties"/>
+    <ds:schemaRef ds:uri="http://schemas.openxmlformats.org/package/2006/metadata/core-properties"/>
+    <ds:schemaRef ds:uri="http://purl.org/dc/elements/1.1/"/>
+    <ds:schemaRef ds:uri="http://purl.org/dc/terms/"/>
+    <ds:schemaRef ds:uri="http://schemas.microsoft.com/internal/obd"/>
     <ds:schemaRef ds:uri="http://schemas.microsoft.com/office/infopath/2007/PartnerControls"/>
   </ds:schemaRefs>
 </ds:datastoreItem>

</xml_diff>